<commit_message>
This is a draft of the first chapter. Please review.
</commit_message>
<xml_diff>
--- a/ch1MBSComplex.docx
+++ b/ch1MBSComplex.docx
@@ -1886,13 +1886,7 @@
         <w:t xml:space="preserve"> </w:t>
       </w:r>
       <w:r>
-        <w:t xml:space="preserve">mediated,</w:t>
-      </w:r>
-      <w:r>
-        <w:t xml:space="preserve"> </w:t>
-      </w:r>
-      <w:r>
-        <w:t xml:space="preserve">through attention and awareness,</w:t>
+        <w:t xml:space="preserve">mediated through attention and awareness,</w:t>
       </w:r>
       <w:r>
         <w:t xml:space="preserve"> </w:t>
@@ -6439,6 +6433,555 @@
       </w:r>
       <w:r>
         <w:t xml:space="preserve">Do they start in the sea of consciousness or the ocean of awareness.</w:t>
+      </w:r>
+    </w:p>
+    <w:p>
+      <w:pPr>
+        <w:pStyle w:val="BodyText"/>
+      </w:pPr>
+      <w:r>
+        <w:t xml:space="preserve">What would be the first life experience</w:t>
+      </w:r>
+      <w:r>
+        <w:t xml:space="preserve"> </w:t>
+      </w:r>
+      <w:r>
+        <w:t xml:space="preserve">—</w:t>
+      </w:r>
+      <w:r>
+        <w:t xml:space="preserve"> </w:t>
+      </w:r>
+      <w:r>
+        <w:t xml:space="preserve">living in a tunnel in South America circa two million years ago,</w:t>
+      </w:r>
+      <w:r>
+        <w:t xml:space="preserve"> </w:t>
+      </w:r>
+      <w:r>
+        <w:t xml:space="preserve">praying to a false god.</w:t>
+      </w:r>
+      <w:r>
+        <w:t xml:space="preserve"> </w:t>
+      </w:r>
+      <w:r>
+        <w:t xml:space="preserve">This process is being replicated on millions of worlds for millions of different life forms.</w:t>
+      </w:r>
+      <w:r>
+        <w:t xml:space="preserve"> </w:t>
+      </w:r>
+      <w:r>
+        <w:t xml:space="preserve">This is the nature of consciousness.</w:t>
+      </w:r>
+      <w:r>
+        <w:t xml:space="preserve"> </w:t>
+      </w:r>
+      <w:r>
+        <w:t xml:space="preserve">With evolution come questions</w:t>
+      </w:r>
+      <w:r>
+        <w:t xml:space="preserve"> </w:t>
+      </w:r>
+      <w:r>
+        <w:t xml:space="preserve">—</w:t>
+      </w:r>
+      <w:r>
+        <w:t xml:space="preserve"> </w:t>
+      </w:r>
+      <w:r>
+        <w:t xml:space="preserve">rights,</w:t>
+      </w:r>
+      <w:r>
+        <w:t xml:space="preserve"> </w:t>
+      </w:r>
+      <w:r>
+        <w:t xml:space="preserve">duties,</w:t>
+      </w:r>
+      <w:r>
+        <w:t xml:space="preserve"> </w:t>
+      </w:r>
+      <w:r>
+        <w:t xml:space="preserve">responsibilities</w:t>
+      </w:r>
+      <w:r>
+        <w:t xml:space="preserve"> </w:t>
+      </w:r>
+      <w:r>
+        <w:t xml:space="preserve">—</w:t>
+      </w:r>
+      <w:r>
+        <w:t xml:space="preserve"> </w:t>
+      </w:r>
+      <w:r>
+        <w:t xml:space="preserve">to focus our intention on direct manifestations,</w:t>
+      </w:r>
+      <w:r>
+        <w:t xml:space="preserve"> </w:t>
+      </w:r>
+      <w:r>
+        <w:t xml:space="preserve">to add to the holographic experiences.</w:t>
+      </w:r>
+      <w:r>
+        <w:t xml:space="preserve"> </w:t>
+      </w:r>
+      <w:r>
+        <w:t xml:space="preserve">Right now there are different levels of background consciousness around us</w:t>
+      </w:r>
+      <w:r>
+        <w:t xml:space="preserve"> </w:t>
+      </w:r>
+      <w:r>
+        <w:t xml:space="preserve">—</w:t>
+      </w:r>
+      <w:r>
+        <w:t xml:space="preserve"> </w:t>
+      </w:r>
+      <w:r>
+        <w:t xml:space="preserve">the house you live in has its own relative consciousness from the building material,</w:t>
+      </w:r>
+      <w:r>
+        <w:t xml:space="preserve"> </w:t>
+      </w:r>
+      <w:r>
+        <w:t xml:space="preserve">the wood,</w:t>
+      </w:r>
+      <w:r>
+        <w:t xml:space="preserve"> </w:t>
+      </w:r>
+      <w:r>
+        <w:t xml:space="preserve">the concrete,</w:t>
+      </w:r>
+      <w:r>
+        <w:t xml:space="preserve"> </w:t>
+      </w:r>
+      <w:r>
+        <w:t xml:space="preserve">the people that invested their consciousness in building it,</w:t>
+      </w:r>
+      <w:r>
+        <w:t xml:space="preserve"> </w:t>
+      </w:r>
+      <w:r>
+        <w:t xml:space="preserve">the trees that surround it,</w:t>
+      </w:r>
+      <w:r>
+        <w:t xml:space="preserve"> </w:t>
+      </w:r>
+      <w:r>
+        <w:t xml:space="preserve">the piece of land you're on,</w:t>
+      </w:r>
+      <w:r>
+        <w:t xml:space="preserve"> </w:t>
+      </w:r>
+      <w:r>
+        <w:t xml:space="preserve">the micro-organisms,</w:t>
+      </w:r>
+      <w:r>
+        <w:t xml:space="preserve"> </w:t>
+      </w:r>
+      <w:r>
+        <w:t xml:space="preserve">squirrels,</w:t>
+      </w:r>
+      <w:r>
+        <w:t xml:space="preserve"> </w:t>
+      </w:r>
+      <w:r>
+        <w:t xml:space="preserve">cats,</w:t>
+      </w:r>
+      <w:r>
+        <w:t xml:space="preserve"> </w:t>
+      </w:r>
+      <w:r>
+        <w:t xml:space="preserve">and dogs</w:t>
+      </w:r>
+      <w:r>
+        <w:t xml:space="preserve"> </w:t>
+      </w:r>
+      <w:r>
+        <w:t xml:space="preserve">—</w:t>
+      </w:r>
+      <w:r>
+        <w:t xml:space="preserve"> </w:t>
+      </w:r>
+      <w:r>
+        <w:t xml:space="preserve">all of which has a conscious energy field with its specific spiritual contracts,</w:t>
+      </w:r>
+      <w:r>
+        <w:t xml:space="preserve"> </w:t>
+      </w:r>
+      <w:r>
+        <w:t xml:space="preserve">guides,</w:t>
+      </w:r>
+      <w:r>
+        <w:t xml:space="preserve"> </w:t>
+      </w:r>
+      <w:r>
+        <w:t xml:space="preserve">and guardians.</w:t>
+      </w:r>
+      <w:r>
+        <w:t xml:space="preserve"> </w:t>
+      </w:r>
+      <w:r>
+        <w:t xml:space="preserve">It's all an apparatus to allow ascension and descension through the different individual layers of the divine hologram.</w:t>
+      </w:r>
+      <w:r>
+        <w:t xml:space="preserve"> </w:t>
+      </w:r>
+      <w:r>
+        <w:t xml:space="preserve">This animated matter we are entangling with is part of the fabric of the hologram,</w:t>
+      </w:r>
+      <w:r>
+        <w:t xml:space="preserve"> </w:t>
+      </w:r>
+      <w:r>
+        <w:t xml:space="preserve">linked and dynamically transformed through the interaction between humans and microorganisms.</w:t>
+      </w:r>
+    </w:p>
+    <w:p>
+      <w:pPr>
+        <w:pStyle w:val="BodyText"/>
+      </w:pPr>
+      <w:r>
+        <w:t xml:space="preserve">Consciousness is intrinsically spiritual.</w:t>
+      </w:r>
+      <w:r>
+        <w:t xml:space="preserve"> </w:t>
+      </w:r>
+      <w:r>
+        <w:t xml:space="preserve">Part of spirituality is to acknowledge and become aware of other consciousness surrounding,</w:t>
+      </w:r>
+      <w:r>
+        <w:t xml:space="preserve"> </w:t>
+      </w:r>
+      <w:r>
+        <w:t xml:space="preserve">interacting,</w:t>
+      </w:r>
+      <w:r>
+        <w:t xml:space="preserve"> </w:t>
+      </w:r>
+      <w:r>
+        <w:t xml:space="preserve">and sharing with us.</w:t>
+      </w:r>
+      <w:r>
+        <w:t xml:space="preserve"> </w:t>
+      </w:r>
+      <w:r>
+        <w:t xml:space="preserve">You can be alone in the house and still have that experience of consciousness sharing and entangling.</w:t>
+      </w:r>
+      <w:r>
+        <w:t xml:space="preserve"> </w:t>
+      </w:r>
+      <w:r>
+        <w:t xml:space="preserve">You're never truly alone.</w:t>
+      </w:r>
+      <w:r>
+        <w:t xml:space="preserve"> </w:t>
+      </w:r>
+      <w:r>
+        <w:t xml:space="preserve">DNA can be its own evolutionary impulse which influences consciousness when experiencing stagnation.</w:t>
+      </w:r>
+      <w:r>
+        <w:t xml:space="preserve"> </w:t>
+      </w:r>
+      <w:r>
+        <w:t xml:space="preserve">A master waveform operates at a much longer length of time.</w:t>
+      </w:r>
+      <w:r>
+        <w:t xml:space="preserve"> </w:t>
+      </w:r>
+      <w:r>
+        <w:t xml:space="preserve">Within that waveform are all the individual sub-carriers</w:t>
+      </w:r>
+      <w:r>
+        <w:t xml:space="preserve"> </w:t>
+      </w:r>
+      <w:r>
+        <w:t xml:space="preserve">—</w:t>
+      </w:r>
+      <w:r>
+        <w:t xml:space="preserve"> </w:t>
+      </w:r>
+      <w:r>
+        <w:t xml:space="preserve">entangled observers</w:t>
+      </w:r>
+      <w:r>
+        <w:t xml:space="preserve"> </w:t>
+      </w:r>
+      <w:r>
+        <w:t xml:space="preserve">—</w:t>
+      </w:r>
+      <w:r>
+        <w:t xml:space="preserve"> </w:t>
+      </w:r>
+      <w:r>
+        <w:t xml:space="preserve">of that era,</w:t>
+      </w:r>
+      <w:r>
+        <w:t xml:space="preserve"> </w:t>
+      </w:r>
+      <w:r>
+        <w:t xml:space="preserve">that light,</w:t>
+      </w:r>
+      <w:r>
+        <w:t xml:space="preserve"> </w:t>
+      </w:r>
+      <w:r>
+        <w:t xml:space="preserve">that time.</w:t>
+      </w:r>
+      <w:r>
+        <w:t xml:space="preserve"> </w:t>
+      </w:r>
+      <w:r>
+        <w:t xml:space="preserve">The celestial mind is operating on a much longer and expansive view of time and timelessness.</w:t>
+      </w:r>
+    </w:p>
+    <w:p>
+      <w:pPr>
+        <w:pStyle w:val="Heading2"/>
+      </w:pPr>
+      <w:bookmarkStart w:id="26" w:name="the-levels-of-awareness"/>
+      <w:bookmarkEnd w:id="26"/>
+      <w:r>
+        <w:t xml:space="preserve">The Levels of Awareness</w:t>
+      </w:r>
+    </w:p>
+    <w:p>
+      <w:pPr>
+        <w:pStyle w:val="FirstParagraph"/>
+      </w:pPr>
+      <w:r>
+        <w:t xml:space="preserve">The consciousness outside of time we can call the ocean of awareness</w:t>
+      </w:r>
+      <w:r>
+        <w:t xml:space="preserve"> </w:t>
+      </w:r>
+      <w:r>
+        <w:t xml:space="preserve">—</w:t>
+      </w:r>
+      <w:r>
+        <w:t xml:space="preserve"> </w:t>
+      </w:r>
+      <w:r>
+        <w:t xml:space="preserve">the universal hologram</w:t>
+      </w:r>
+      <w:r>
+        <w:t xml:space="preserve"> </w:t>
+      </w:r>
+      <w:r>
+        <w:t xml:space="preserve">—</w:t>
+      </w:r>
+      <w:r>
+        <w:t xml:space="preserve"> </w:t>
+      </w:r>
+      <w:r>
+        <w:t xml:space="preserve">and it has the individual universal experience within.</w:t>
+      </w:r>
+      <w:r>
+        <w:t xml:space="preserve"> </w:t>
+      </w:r>
+      <w:r>
+        <w:t xml:space="preserve">The universal experience becomes a being on a planet who slips into forgetfulness to experience finitude within a larger evolution.</w:t>
+      </w:r>
+      <w:r>
+        <w:t xml:space="preserve"> </w:t>
+      </w:r>
+      <w:r>
+        <w:t xml:space="preserve">The consciousness flow in the ocean of awareness allows the data to go from wave to particle,</w:t>
+      </w:r>
+      <w:r>
+        <w:t xml:space="preserve"> </w:t>
+      </w:r>
+      <w:r>
+        <w:t xml:space="preserve">the celestial medium to the DNA experience.</w:t>
+      </w:r>
+      <w:r>
+        <w:t xml:space="preserve"> </w:t>
+      </w:r>
+      <w:r>
+        <w:t xml:space="preserve">The ocean of awareness is the implicate order.</w:t>
+      </w:r>
+      <w:r>
+        <w:t xml:space="preserve"> </w:t>
+      </w:r>
+      <w:r>
+        <w:t xml:space="preserve">There are different oceans of awareness in other universes,</w:t>
+      </w:r>
+      <w:r>
+        <w:t xml:space="preserve"> </w:t>
+      </w:r>
+      <w:r>
+        <w:t xml:space="preserve">many implicate orders,</w:t>
+      </w:r>
+      <w:r>
+        <w:t xml:space="preserve"> </w:t>
+      </w:r>
+      <w:r>
+        <w:t xml:space="preserve">as every universe creates different agendas,</w:t>
+      </w:r>
+      <w:r>
+        <w:t xml:space="preserve"> </w:t>
+      </w:r>
+      <w:r>
+        <w:t xml:space="preserve">experiences,</w:t>
+      </w:r>
+      <w:r>
+        <w:t xml:space="preserve"> </w:t>
+      </w:r>
+      <w:r>
+        <w:t xml:space="preserve">incarnations and reincarnations.</w:t>
+      </w:r>
+      <w:r>
+        <w:t xml:space="preserve"> </w:t>
+      </w:r>
+      <w:r>
+        <w:t xml:space="preserve">Not every universe uses incarnation.</w:t>
+      </w:r>
+      <w:r>
+        <w:t xml:space="preserve"> </w:t>
+      </w:r>
+      <w:r>
+        <w:t xml:space="preserve">Many don’t use</w:t>
+      </w:r>
+      <w:r>
+        <w:t xml:space="preserve"> </w:t>
+      </w:r>
+      <w:r>
+        <w:rPr>
+          <w:i/>
+        </w:rPr>
+        <w:t xml:space="preserve">I am</w:t>
+      </w:r>
+      <w:r>
+        <w:t xml:space="preserve"> </w:t>
+      </w:r>
+      <w:r>
+        <w:t xml:space="preserve">technology like ours with seed and egg technology.</w:t>
+      </w:r>
+    </w:p>
+    <w:p>
+      <w:pPr>
+        <w:pStyle w:val="BodyText"/>
+      </w:pPr>
+      <w:r>
+        <w:t xml:space="preserve">The ocean of awareness is part of the intricate waveform to which quantum physics refers.</w:t>
+      </w:r>
+      <w:r>
+        <w:t xml:space="preserve"> </w:t>
+      </w:r>
+      <w:r>
+        <w:t xml:space="preserve">It can be collapsed into particles.</w:t>
+      </w:r>
+      <w:r>
+        <w:t xml:space="preserve"> </w:t>
+      </w:r>
+      <w:r>
+        <w:t xml:space="preserve">Every particle can again be broken down into sub-points of observation.</w:t>
+      </w:r>
+      <w:r>
+        <w:t xml:space="preserve"> </w:t>
+      </w:r>
+      <w:r>
+        <w:t xml:space="preserve">The particle can be one DNA lineage and all DNA lineages simultaneously based off what we choose to observe through it.</w:t>
+      </w:r>
+      <w:r>
+        <w:t xml:space="preserve"> </w:t>
+      </w:r>
+      <w:r>
+        <w:t xml:space="preserve">The ocean of awareness generates one particle which is technically the whole hologram,</w:t>
+      </w:r>
+      <w:r>
+        <w:t xml:space="preserve"> </w:t>
+      </w:r>
+      <w:r>
+        <w:t xml:space="preserve">but we perceive the hologram at different levels of awareness.</w:t>
+      </w:r>
+      <w:r>
+        <w:t xml:space="preserve"> </w:t>
+      </w:r>
+      <w:r>
+        <w:t xml:space="preserve">The particle can be tens of millions of lineages and tens of billions of worlds.</w:t>
+      </w:r>
+      <w:r>
+        <w:t xml:space="preserve"> </w:t>
+      </w:r>
+      <w:r>
+        <w:t xml:space="preserve">An individual observer works up the scale of observation that says:</w:t>
+      </w:r>
+      <w:r>
+        <w:t xml:space="preserve"> </w:t>
+      </w:r>
+      <w:r>
+        <w:rPr>
+          <w:i/>
+        </w:rPr>
+        <w:t xml:space="preserve">I am in this lineage that is this particle on this planet,</w:t>
+      </w:r>
+      <w:r>
+        <w:rPr>
+          <w:i/>
+        </w:rPr>
+        <w:t xml:space="preserve"> </w:t>
+      </w:r>
+      <w:r>
+        <w:rPr>
+          <w:i/>
+        </w:rPr>
+        <w:t xml:space="preserve">but it is also part of a solar system,</w:t>
+      </w:r>
+      <w:r>
+        <w:rPr>
+          <w:i/>
+        </w:rPr>
+        <w:t xml:space="preserve"> </w:t>
+      </w:r>
+      <w:r>
+        <w:rPr>
+          <w:i/>
+        </w:rPr>
+        <w:t xml:space="preserve">and this makes it a bigger particle,</w:t>
+      </w:r>
+      <w:r>
+        <w:rPr>
+          <w:i/>
+        </w:rPr>
+        <w:t xml:space="preserve"> </w:t>
+      </w:r>
+      <w:r>
+        <w:rPr>
+          <w:i/>
+        </w:rPr>
+        <w:t xml:space="preserve">and this fractal expands</w:t>
+      </w:r>
+      <w:r>
+        <w:t xml:space="preserve">.</w:t>
+      </w:r>
+      <w:r>
+        <w:t xml:space="preserve"> </w:t>
+      </w:r>
+      <w:r>
+        <w:t xml:space="preserve">Our local hologram is one particle.</w:t>
+      </w:r>
+      <w:r>
+        <w:t xml:space="preserve"> </w:t>
+      </w:r>
+      <w:r>
+        <w:t xml:space="preserve">We are particles inside the one particle.</w:t>
+      </w:r>
+      <w:r>
+        <w:t xml:space="preserve"> </w:t>
+      </w:r>
+      <w:r>
+        <w:t xml:space="preserve">As individual particles we can perceive the next particle</w:t>
+      </w:r>
+      <w:r>
+        <w:t xml:space="preserve"> </w:t>
+      </w:r>
+      <w:r>
+        <w:t xml:space="preserve">—</w:t>
+      </w:r>
+      <w:r>
+        <w:t xml:space="preserve"> </w:t>
+      </w:r>
+      <w:r>
+        <w:t xml:space="preserve">the solar system particle.</w:t>
       </w:r>
     </w:p>
     <w:sectPr/>
@@ -6549,7 +7092,7 @@
     </w:lvl>
   </w:abstractNum>
   <w:abstractNum w:abstractNumId="990">
-    <w:nsid w:val="e0963fc3"/>
+    <w:nsid w:val="e7bcf739"/>
     <w:multiLevelType w:val="multilevel"/>
     <w:lvl w:ilvl="0">
       <w:numFmt w:val="bullet"/>

</xml_diff>